<commit_message>
communication working but from dylans laptop instead of pi
</commit_message>
<xml_diff>
--- a/Miniproject/MiniProjectDocumentation.docx
+++ b/Miniproject/MiniProjectDocumentation.docx
@@ -25,15 +25,7 @@
         </w:numPr>
       </w:pPr>
       <w:r>
-        <w:t xml:space="preserve">The camera initializes and turns on, setting the resolution, iso, shutter speed, and then turns off the auto exposure mode since </w:t>
-      </w:r>
-      <w:proofErr w:type="gramStart"/>
-      <w:r>
-        <w:t>all of</w:t>
-      </w:r>
-      <w:proofErr w:type="gramEnd"/>
-      <w:r>
-        <w:t xml:space="preserve"> the above parameters were set</w:t>
+        <w:t>The camera initializes and turns on, setting the resolution, iso, shutter speed, and then turns off the auto exposure mode since all of the above parameters were set</w:t>
       </w:r>
     </w:p>
     <w:p>
@@ -45,39 +37,7 @@
         </w:numPr>
       </w:pPr>
       <w:r>
-        <w:t xml:space="preserve">The camera takes 4 calibration pictures, recording the red and blue </w:t>
-      </w:r>
-      <w:proofErr w:type="spellStart"/>
-      <w:r>
-        <w:t>awb</w:t>
-      </w:r>
-      <w:proofErr w:type="spellEnd"/>
-      <w:r>
-        <w:t xml:space="preserve"> gains in each </w:t>
-      </w:r>
-      <w:proofErr w:type="gramStart"/>
-      <w:r>
-        <w:t>pictures</w:t>
-      </w:r>
-      <w:proofErr w:type="gramEnd"/>
-      <w:r>
-        <w:t xml:space="preserve">, then averages those gains, and sets the camera to have those gains for the </w:t>
-      </w:r>
-      <w:proofErr w:type="spellStart"/>
-      <w:r>
-        <w:t>awb</w:t>
-      </w:r>
-      <w:proofErr w:type="spellEnd"/>
-      <w:r>
-        <w:t xml:space="preserve"> mode, then turns off the </w:t>
-      </w:r>
-      <w:proofErr w:type="spellStart"/>
-      <w:r>
-        <w:t>awb</w:t>
-      </w:r>
-      <w:proofErr w:type="spellEnd"/>
-      <w:r>
-        <w:t xml:space="preserve"> mode</w:t>
+        <w:t>The camera takes 4 calibration pictures, recording the red and blue awb gains in each pictures, then averages those gains, and sets the camera to have those gains for the awb mode, then turns off the awb mode</w:t>
       </w:r>
     </w:p>
     <w:p>
@@ -128,15 +88,7 @@
         </w:numPr>
       </w:pPr>
       <w:r>
-        <w:t xml:space="preserve">The original image is </w:t>
-      </w:r>
-      <w:proofErr w:type="spellStart"/>
-      <w:r>
-        <w:t>anded</w:t>
-      </w:r>
-      <w:proofErr w:type="spellEnd"/>
-      <w:r>
-        <w:t xml:space="preserve"> with the mask to output an image that contains only black pixels except for where the pencil is</w:t>
+        <w:t>The original image is anded with the mask to output an image that contains only black pixels except for where the pencil is</w:t>
       </w:r>
     </w:p>
     <w:p>
@@ -190,7 +142,67 @@
         <w:t>A combined image is displayed on screen of the machine running the python script showing the original picture taken and the filtered picture so that users can see what the camera is seeing</w:t>
       </w:r>
     </w:p>
-    <w:p/>
+    <w:p>
+      <w:pPr>
+        <w:rPr>
+          <w:b/>
+          <w:bCs/>
+        </w:rPr>
+      </w:pPr>
+      <w:r>
+        <w:rPr>
+          <w:b/>
+          <w:bCs/>
+        </w:rPr>
+        <w:t>Model Development</w:t>
+      </w:r>
+    </w:p>
+    <w:p>
+      <w:pPr>
+        <w:rPr>
+          <w:b/>
+          <w:bCs/>
+        </w:rPr>
+      </w:pPr>
+    </w:p>
+    <w:p>
+      <w:pPr>
+        <w:rPr>
+          <w:b/>
+          <w:bCs/>
+        </w:rPr>
+      </w:pPr>
+      <w:r>
+        <w:rPr>
+          <w:b/>
+          <w:bCs/>
+        </w:rPr>
+        <w:t>Arduino Code and Simulink Block Development</w:t>
+      </w:r>
+    </w:p>
+    <w:p>
+      <w:pPr>
+        <w:rPr>
+          <w:b/>
+          <w:bCs/>
+        </w:rPr>
+      </w:pPr>
+    </w:p>
+    <w:p>
+      <w:pPr>
+        <w:rPr>
+          <w:b/>
+          <w:bCs/>
+        </w:rPr>
+      </w:pPr>
+      <w:r>
+        <w:rPr>
+          <w:b/>
+          <w:bCs/>
+        </w:rPr>
+        <w:t>Github Repository</w:t>
+      </w:r>
+    </w:p>
     <w:sectPr>
       <w:pgSz w:w="12240" w:h="15840"/>
       <w:pgMar w:top="1440" w:right="1440" w:bottom="1440" w:left="1440" w:header="720" w:footer="720" w:gutter="0"/>
@@ -445,6 +457,7 @@
     <w:lsdException w:name="HTML Sample" w:semiHidden="1" w:unhideWhenUsed="1"/>
     <w:lsdException w:name="HTML Typewriter" w:semiHidden="1" w:unhideWhenUsed="1"/>
     <w:lsdException w:name="HTML Variable" w:semiHidden="1" w:unhideWhenUsed="1"/>
+    <w:lsdException w:name="Normal Table" w:semiHidden="1" w:unhideWhenUsed="1"/>
     <w:lsdException w:name="annotation subject" w:semiHidden="1" w:unhideWhenUsed="1"/>
     <w:lsdException w:name="No List" w:semiHidden="1" w:unhideWhenUsed="1"/>
     <w:lsdException w:name="Outline List 1" w:semiHidden="1" w:unhideWhenUsed="1"/>
@@ -491,8 +504,10 @@
     <w:lsdException w:name="Table Subtle 2" w:semiHidden="1" w:unhideWhenUsed="1"/>
     <w:lsdException w:name="Table Web 1" w:semiHidden="1" w:unhideWhenUsed="1"/>
     <w:lsdException w:name="Table Web 2" w:semiHidden="1" w:unhideWhenUsed="1"/>
+    <w:lsdException w:name="Table Web 3" w:semiHidden="1" w:unhideWhenUsed="1"/>
     <w:lsdException w:name="Balloon Text" w:semiHidden="1" w:unhideWhenUsed="1"/>
     <w:lsdException w:name="Table Grid" w:uiPriority="39"/>
+    <w:lsdException w:name="Table Theme" w:semiHidden="1" w:unhideWhenUsed="1"/>
     <w:lsdException w:name="Placeholder Text" w:semiHidden="1"/>
     <w:lsdException w:name="No Spacing" w:uiPriority="1" w:qFormat="1"/>
     <w:lsdException w:name="Light Shading" w:uiPriority="60"/>

</xml_diff>